<commit_message>
feature hashing für texte...
</commit_message>
<xml_diff>
--- a/Kursvorhersage von Krypotäwhrungen mit Machine Learning.docx
+++ b/Kursvorhersage von Krypotäwhrungen mit Machine Learning.docx
@@ -1211,7 +1211,33 @@
         <w:rPr>
           <w:lang w:val="de-DE"/>
         </w:rPr>
-        <w:t>klären</w:t>
+        <w:t>K</w:t>
+      </w:r>
+      <w:r>
+        <w:rPr>
+          <w:lang w:val="de-DE"/>
+        </w:rPr>
+        <w:t>lären</w:t>
+      </w:r>
+    </w:p>
+    <w:p>
+      <w:pPr>
+        <w:rPr>
+          <w:lang w:val="de-DE"/>
+        </w:rPr>
+      </w:pPr>
+    </w:p>
+    <w:p>
+      <w:pPr>
+        <w:rPr>
+          <w:lang w:val="de-DE"/>
+        </w:rPr>
+      </w:pPr>
+      <w:r>
+        <w:rPr>
+          <w:lang w:val="de-DE"/>
+        </w:rPr>
+        <w:t>TODO: Feature Hashing</w:t>
       </w:r>
       <w:bookmarkStart w:id="0" w:name="_GoBack"/>
       <w:bookmarkEnd w:id="0"/>

</xml_diff>